<commit_message>
The base and first draft of the file is complete
</commit_message>
<xml_diff>
--- a/maths for AI team report.docx
+++ b/maths for AI team report.docx
@@ -1,9 +1,15 @@
 
 <file path=word/document.xml><?xml version="1.0" encoding="utf-8"?>
-<w:document xmlns:wpc="http://schemas.microsoft.com/office/word/2010/wordprocessingCanvas" xmlns:cx="http://schemas.microsoft.com/office/drawing/2014/chartex" xmlns:cx1="http://schemas.microsoft.com/office/drawing/2015/9/8/chartex" xmlns:cx2="http://schemas.microsoft.com/office/drawing/2015/10/21/chartex" xmlns:cx3="http://schemas.microsoft.com/office/drawing/2016/5/9/chartex" xmlns:cx4="http://schemas.microsoft.com/office/drawing/2016/5/10/chartex" xmlns:cx5="http://schemas.microsoft.com/office/drawing/2016/5/11/chartex" xmlns:cx6="http://schemas.microsoft.com/office/drawing/2016/5/12/chartex" xmlns:cx7="http://schemas.microsoft.com/office/drawing/2016/5/13/chartex" xmlns:cx8="http://schemas.microsoft.com/office/drawing/2016/5/14/chartex" xmlns:mc="http://schemas.openxmlformats.org/markup-compatibility/2006" xmlns:aink="http://schemas.microsoft.com/office/drawing/2016/ink" xmlns:am3d="http://schemas.microsoft.com/office/drawing/2017/model3d" xmlns:o="urn:schemas-microsoft-com:office:office" xmlns:oel="http://schemas.microsoft.com/office/2019/extlst" xmlns:r="http://schemas.openxmlformats.org/officeDocument/2006/relationships" xmlns:m="http://schemas.openxmlformats.org/officeDocument/2006/math" xmlns:v="urn:schemas-microsoft-com:vml" xmlns:wp14="http://schemas.microsoft.com/office/word/2010/wordprocessingDrawing" xmlns:wp="http://schemas.openxmlformats.org/drawingml/2006/wordprocessingDrawing" xmlns:w10="urn:schemas-microsoft-com:office:word" xmlns:w="http://schemas.openxmlformats.org/wordprocessingml/2006/main" xmlns:w14="http://schemas.microsoft.com/office/word/2010/wordml" xmlns:w15="http://schemas.microsoft.com/office/word/2012/wordml" xmlns:w16cex="http://schemas.microsoft.com/office/word/2018/wordml/cex" xmlns:w16cid="http://schemas.microsoft.com/office/word/2016/wordml/cid" xmlns:w16="http://schemas.microsoft.com/office/word/2018/wordml" xmlns:w16du="http://schemas.microsoft.com/office/word/2023/wordml/word16du" xmlns:w16sdtdh="http://schemas.microsoft.com/office/word/2020/wordml/sdtdatahash" xmlns:w16sdtfl="http://schemas.microsoft.com/office/word/2024/wordml/sdtformatlock" xmlns:w16se="http://schemas.microsoft.com/office/word/2015/wordml/symex" xmlns:wpg="http://schemas.microsoft.com/office/word/2010/wordprocessingGroup" xmlns:wpi="http://schemas.microsoft.com/office/word/2010/wordprocessingInk" xmlns:wne="http://schemas.microsoft.com/office/word/2006/wordml" xmlns:wps="http://schemas.microsoft.com/office/word/2010/wordprocessingShape" mc:Ignorable="w14 w15 w16se w16cid w16 w16cex w16sdtdh w16sdtfl w16du wp14">
+<w:document xmlns:wpc="http://schemas.microsoft.com/office/word/2010/wordprocessingCanvas" xmlns:cx="http://schemas.microsoft.com/office/drawing/2014/chartex" xmlns:cx1="http://schemas.microsoft.com/office/drawing/2015/9/8/chartex" xmlns:cx2="http://schemas.microsoft.com/office/drawing/2015/10/21/chartex" xmlns:cx3="http://schemas.microsoft.com/office/drawing/2016/5/9/chartex" xmlns:cx4="http://schemas.microsoft.com/office/drawing/2016/5/10/chartex" xmlns:cx5="http://schemas.microsoft.com/office/drawing/2016/5/11/chartex" xmlns:cx6="http://schemas.microsoft.com/office/drawing/2016/5/12/chartex" xmlns:cx7="http://schemas.microsoft.com/office/drawing/2016/5/13/chartex" xmlns:cx8="http://schemas.microsoft.com/office/drawing/2016/5/14/chartex" xmlns:mc="http://schemas.openxmlformats.org/markup-compatibility/2006" xmlns:aink="http://schemas.microsoft.com/office/drawing/2016/ink" xmlns:am3d="http://schemas.microsoft.com/office/drawing/2017/model3d" xmlns:o="urn:schemas-microsoft-com:office:office" xmlns:oel="http://schemas.microsoft.com/office/2019/extlst" xmlns:r="http://schemas.openxmlformats.org/officeDocument/2006/relationships" xmlns:m="http://schemas.openxmlformats.org/officeDocument/2006/math" xmlns:v="urn:schemas-microsoft-com:vml" xmlns:wp14="http://schemas.microsoft.com/office/word/2010/wordprocessingDrawing" xmlns:wp="http://schemas.openxmlformats.org/drawingml/2006/wordprocessingDrawing" xmlns:w10="urn:schemas-microsoft-com:office:word" xmlns:w="http://schemas.openxmlformats.org/wordprocessingml/2006/main" xmlns:w14="http://schemas.microsoft.com/office/word/2010/wordml" xmlns:w15="http://schemas.microsoft.com/office/word/2012/wordml" xmlns:w16cex="http://schemas.microsoft.com/office/word/2018/wordml/cex" xmlns:w16cid="http://schemas.microsoft.com/office/word/2016/wordml/cid" xmlns:w16="http://schemas.microsoft.com/office/word/2018/wordml" xmlns:w16sdtdh="http://schemas.microsoft.com/office/word/2020/wordml/sdtdatahash" xmlns:w16se="http://schemas.microsoft.com/office/word/2015/wordml/symex" xmlns:wpg="http://schemas.microsoft.com/office/word/2010/wordprocessingGroup" xmlns:wpi="http://schemas.microsoft.com/office/word/2010/wordprocessingInk" xmlns:wne="http://schemas.microsoft.com/office/word/2006/wordml" xmlns:wps="http://schemas.microsoft.com/office/word/2010/wordprocessingShape" mc:Ignorable="w14 w15 w16se w16cid w16 w16cex w16sdtdh wp14">
   <w:body>
     <w:sdt>
       <w:sdtPr>
+        <w:rPr>
+          <w:rFonts w:asciiTheme="majorHAnsi" w:eastAsiaTheme="majorEastAsia" w:hAnsiTheme="majorHAnsi" w:cstheme="majorBidi"/>
+          <w:color w:val="0F4761" w:themeColor="accent1" w:themeShade="BF"/>
+          <w:sz w:val="40"/>
+          <w:szCs w:val="40"/>
+        </w:rPr>
         <w:id w:val="-700774067"/>
         <w:docPartObj>
           <w:docPartGallery w:val="Cover Pages"/>
@@ -12,7 +18,6 @@
       </w:sdtPr>
       <w:sdtEndPr>
         <w:rPr>
-          <w:rFonts w:asciiTheme="majorHAnsi" w:eastAsiaTheme="majorEastAsia" w:hAnsiTheme="majorHAnsi" w:cstheme="majorBidi"/>
           <w:color w:val="FFFFFF" w:themeColor="background1"/>
           <w:sz w:val="56"/>
           <w:szCs w:val="56"/>
@@ -196,7 +201,7 @@
                   </wp:anchor>
                 </w:drawing>
               </mc:Choice>
-              <mc:Fallback>
+              <mc:Fallback xmlns:w16sdtfl="http://schemas.microsoft.com/office/word/2024/wordml/sdtformatlock" xmlns:w16du="http://schemas.microsoft.com/office/word/2023/wordml/word16du">
                 <w:pict>
                   <v:rect w14:anchorId="776721D7" id="Rectangle 16" o:spid="_x0000_s1026" style="position:absolute;margin-left:0;margin-top:0;width:422.3pt;height:760.1pt;z-index:251659264;visibility:visible;mso-wrap-style:square;mso-width-percent:690;mso-height-percent:960;mso-left-percent:20;mso-top-percent:20;mso-wrap-distance-left:9pt;mso-wrap-distance-top:0;mso-wrap-distance-right:9pt;mso-wrap-distance-bottom:0;mso-position-horizontal-relative:page;mso-position-vertical-relative:page;mso-width-percent:690;mso-height-percent:960;mso-left-percent:20;mso-top-percent:20;mso-width-relative:page;mso-height-relative:page;v-text-anchor:middle" o:gfxdata="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" fillcolor="#156082 [3204]" stroked="f">
                     <v:textbox inset="21.6pt,1in,21.6pt">
@@ -404,23 +409,7 @@
                                         <w:sz w:val="36"/>
                                         <w:szCs w:val="36"/>
                                       </w:rPr>
-                                      <w:t xml:space="preserve">GROUP 15- </w:t>
-                                    </w:r>
-                                    <w:r>
-                                      <w:rPr>
-                                        <w:color w:val="E8E8E8" w:themeColor="background2"/>
-                                        <w:sz w:val="36"/>
-                                        <w:szCs w:val="36"/>
-                                      </w:rPr>
-                                      <w:t xml:space="preserve">Aziz Kilic, Alice Khin, Oliver </w:t>
-                                    </w:r>
-                                    <w:r>
-                                      <w:rPr>
-                                        <w:color w:val="E8E8E8" w:themeColor="background2"/>
-                                        <w:sz w:val="36"/>
-                                        <w:szCs w:val="36"/>
-                                      </w:rPr>
-                                      <w:t>Buterbaugh, Jokubas Stankaitis, Ibhaan Kudalkar</w:t>
+                                      <w:t>GROUP 15- Aziz Kilic, Alice Khin, Oliver Buterbaugh, Jokubas Stankaitis, Ibhaan Kudalkar</w:t>
                                     </w:r>
                                   </w:p>
                                 </w:sdtContent>
@@ -454,14 +443,7 @@
                                     <w:sz w:val="40"/>
                                     <w:szCs w:val="40"/>
                                   </w:rPr>
-                                  <w:t>https://github.com/arachellee/IN3063-Group-15/blob/main/Prog%20and%20Maths%20for%20AI.ipynb</w:t>
-                                </w:r>
-                                <w:r>
-                                  <w:rPr>
-                                    <w:sz w:val="40"/>
-                                    <w:szCs w:val="40"/>
-                                  </w:rPr>
-                                  <w:t xml:space="preserve"> </w:t>
+                                  <w:t xml:space="preserve">https://github.com/arachellee/IN3063-Group-15/blob/main/Prog%20and%20Maths%20for%20AI.ipynb </w:t>
                                 </w:r>
                               </w:p>
                             </w:txbxContent>
@@ -484,7 +466,7 @@
                   </wp:anchor>
                 </w:drawing>
               </mc:Choice>
-              <mc:Fallback>
+              <mc:Fallback xmlns:w16sdtfl="http://schemas.microsoft.com/office/word/2024/wordml/sdtformatlock" xmlns:w16du="http://schemas.microsoft.com/office/word/2023/wordml/word16du">
                 <w:pict>
                   <v:rect w14:anchorId="30578A0A" id="Rectangle 268" o:spid="_x0000_s1027" style="position:absolute;margin-left:0;margin-top:0;width:148.1pt;height:760.3pt;z-index:251660288;visibility:visible;mso-wrap-style:square;mso-width-percent:242;mso-height-percent:960;mso-left-percent:730;mso-wrap-distance-left:9pt;mso-wrap-distance-top:0;mso-wrap-distance-right:9pt;mso-wrap-distance-bottom:0;mso-position-horizontal-relative:page;mso-position-vertical:center;mso-position-vertical-relative:page;mso-width-percent:242;mso-height-percent:960;mso-left-percent:730;mso-width-relative:page;mso-height-relative:page;v-text-anchor:middle" o:gfxdata="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" fillcolor="#0e2841 [3215]" stroked="f" strokeweight="1pt">
                     <v:textbox inset="14.4pt,,14.4pt">
@@ -885,29 +867,47 @@
           <w:sz w:val="28"/>
           <w:szCs w:val="28"/>
         </w:rPr>
-        <w:t>The CIFAR-10 dataset was chosen due to its relative complexity and its suitability for evaluating classification models. The dataset consists of 60,000 32x32 colour images across 10 classes, with 50,000 training images and 10,000 test images. Each class represents a real-world object (e.g. aeroplanes, cars, birds, cats, etc).</w:t>
-      </w:r>
-    </w:p>
-    <w:p>
-      <w:pPr>
-        <w:rPr>
-          <w:sz w:val="28"/>
-          <w:szCs w:val="28"/>
-        </w:rPr>
-      </w:pPr>
-      <w:r>
-        <w:rPr>
-          <w:sz w:val="28"/>
-          <w:szCs w:val="28"/>
-        </w:rPr>
-        <w:t>The choice of CIFAR-10 was motivated by its small image size</w:t>
-      </w:r>
-      <w:r>
-        <w:rPr>
-          <w:sz w:val="28"/>
-          <w:szCs w:val="28"/>
-        </w:rPr>
-        <w:t>, which allows for manageable computational requirements while still presenting a non-trivial classification challenge. The diversity in the dataset also ensures robustness in evaluating the implemented neural network.</w:t>
+        <w:t>The dataset chosen was CIFAR-10, as it was relatively easy and was suitable for classification models evaluation. The dataset contains 60,000 32x32 colour images, for 10 classes; 50,000 training and 10,000 test images. All classes are objects (in the real world) (</w:t>
+      </w:r>
+      <w:proofErr w:type="spellStart"/>
+      <w:proofErr w:type="gramStart"/>
+      <w:r>
+        <w:rPr>
+          <w:sz w:val="28"/>
+          <w:szCs w:val="28"/>
+        </w:rPr>
+        <w:t>eg</w:t>
+      </w:r>
+      <w:proofErr w:type="spellEnd"/>
+      <w:proofErr w:type="gramEnd"/>
+      <w:r>
+        <w:rPr>
+          <w:sz w:val="28"/>
+          <w:szCs w:val="28"/>
+        </w:rPr>
+        <w:t xml:space="preserve"> aeroplanes, cars, birds, cats, etc).  </w:t>
+      </w:r>
+    </w:p>
+    <w:p>
+      <w:pPr>
+        <w:rPr>
+          <w:sz w:val="28"/>
+          <w:szCs w:val="28"/>
+        </w:rPr>
+      </w:pPr>
+      <w:r>
+        <w:rPr>
+          <w:sz w:val="28"/>
+          <w:szCs w:val="28"/>
+        </w:rPr>
+        <w:t>Our decision to use CIFAR-10 was based on the low image size which will have reasonable computational footprint but pose a relatively difficult classification task</w:t>
+      </w:r>
+      <w:r>
+        <w:rPr>
+          <w:sz w:val="28"/>
+          <w:szCs w:val="28"/>
+        </w:rPr>
+        <w:t>. The diversity in the dataset also ensures robustness in evaluating the implemented neural network.</w:t>
       </w:r>
     </w:p>
     <w:p>
@@ -1919,23 +1919,7 @@
           <w:sz w:val="28"/>
           <w:szCs w:val="28"/>
         </w:rPr>
-        <w:t xml:space="preserve">In the forward pass, a binary mask was generated, with each element randomly set to 0 or 1 based on the specified dropout </w:t>
-      </w:r>
-      <w:proofErr w:type="gramStart"/>
-      <w:r>
-        <w:rPr>
-          <w:sz w:val="28"/>
-          <w:szCs w:val="28"/>
-        </w:rPr>
-        <w:t>rate .</w:t>
-      </w:r>
-      <w:proofErr w:type="gramEnd"/>
-      <w:r>
-        <w:rPr>
-          <w:sz w:val="28"/>
-          <w:szCs w:val="28"/>
-        </w:rPr>
-        <w:t xml:space="preserve"> The activations were then scaled by to ensure that the expected sum of activations remained unchanged:</w:t>
+        <w:t>In the forward pass, a binary mask was generated, with each element randomly set to 0 or 1 based on the specified dropout rate . The activations were then scaled by to ensure that the expected sum of activations remained unchanged:</w:t>
       </w:r>
     </w:p>
     <w:p>
@@ -2693,7 +2677,7 @@
 </file>
 
 <file path=word/numbering.xml><?xml version="1.0" encoding="utf-8"?>
-<w:numbering xmlns:wpc="http://schemas.microsoft.com/office/word/2010/wordprocessingCanvas" xmlns:cx="http://schemas.microsoft.com/office/drawing/2014/chartex" xmlns:cx1="http://schemas.microsoft.com/office/drawing/2015/9/8/chartex" xmlns:cx2="http://schemas.microsoft.com/office/drawing/2015/10/21/chartex" xmlns:cx3="http://schemas.microsoft.com/office/drawing/2016/5/9/chartex" xmlns:cx4="http://schemas.microsoft.com/office/drawing/2016/5/10/chartex" xmlns:cx5="http://schemas.microsoft.com/office/drawing/2016/5/11/chartex" xmlns:cx6="http://schemas.microsoft.com/office/drawing/2016/5/12/chartex" xmlns:cx7="http://schemas.microsoft.com/office/drawing/2016/5/13/chartex" xmlns:cx8="http://schemas.microsoft.com/office/drawing/2016/5/14/chartex" xmlns:mc="http://schemas.openxmlformats.org/markup-compatibility/2006" xmlns:aink="http://schemas.microsoft.com/office/drawing/2016/ink" xmlns:am3d="http://schemas.microsoft.com/office/drawing/2017/model3d" xmlns:o="urn:schemas-microsoft-com:office:office" xmlns:oel="http://schemas.microsoft.com/office/2019/extlst" xmlns:r="http://schemas.openxmlformats.org/officeDocument/2006/relationships" xmlns:m="http://schemas.openxmlformats.org/officeDocument/2006/math" xmlns:v="urn:schemas-microsoft-com:vml" xmlns:wp14="http://schemas.microsoft.com/office/word/2010/wordprocessingDrawing" xmlns:wp="http://schemas.openxmlformats.org/drawingml/2006/wordprocessingDrawing" xmlns:w10="urn:schemas-microsoft-com:office:word" xmlns:w="http://schemas.openxmlformats.org/wordprocessingml/2006/main" xmlns:w14="http://schemas.microsoft.com/office/word/2010/wordml" xmlns:w15="http://schemas.microsoft.com/office/word/2012/wordml" xmlns:w16cex="http://schemas.microsoft.com/office/word/2018/wordml/cex" xmlns:w16cid="http://schemas.microsoft.com/office/word/2016/wordml/cid" xmlns:w16="http://schemas.microsoft.com/office/word/2018/wordml" xmlns:w16du="http://schemas.microsoft.com/office/word/2023/wordml/word16du" xmlns:w16sdtdh="http://schemas.microsoft.com/office/word/2020/wordml/sdtdatahash" xmlns:w16sdtfl="http://schemas.microsoft.com/office/word/2024/wordml/sdtformatlock" xmlns:w16se="http://schemas.microsoft.com/office/word/2015/wordml/symex" xmlns:wpg="http://schemas.microsoft.com/office/word/2010/wordprocessingGroup" xmlns:wpi="http://schemas.microsoft.com/office/word/2010/wordprocessingInk" xmlns:wne="http://schemas.microsoft.com/office/word/2006/wordml" xmlns:wps="http://schemas.microsoft.com/office/word/2010/wordprocessingShape" mc:Ignorable="w14 w15 w16se w16cid w16 w16cex w16sdtdh w16sdtfl w16du wp14">
+<w:numbering xmlns:wpc="http://schemas.microsoft.com/office/word/2010/wordprocessingCanvas" xmlns:cx="http://schemas.microsoft.com/office/drawing/2014/chartex" xmlns:cx1="http://schemas.microsoft.com/office/drawing/2015/9/8/chartex" xmlns:cx2="http://schemas.microsoft.com/office/drawing/2015/10/21/chartex" xmlns:cx3="http://schemas.microsoft.com/office/drawing/2016/5/9/chartex" xmlns:cx4="http://schemas.microsoft.com/office/drawing/2016/5/10/chartex" xmlns:cx5="http://schemas.microsoft.com/office/drawing/2016/5/11/chartex" xmlns:cx6="http://schemas.microsoft.com/office/drawing/2016/5/12/chartex" xmlns:cx7="http://schemas.microsoft.com/office/drawing/2016/5/13/chartex" xmlns:cx8="http://schemas.microsoft.com/office/drawing/2016/5/14/chartex" xmlns:mc="http://schemas.openxmlformats.org/markup-compatibility/2006" xmlns:aink="http://schemas.microsoft.com/office/drawing/2016/ink" xmlns:am3d="http://schemas.microsoft.com/office/drawing/2017/model3d" xmlns:o="urn:schemas-microsoft-com:office:office" xmlns:oel="http://schemas.microsoft.com/office/2019/extlst" xmlns:r="http://schemas.openxmlformats.org/officeDocument/2006/relationships" xmlns:m="http://schemas.openxmlformats.org/officeDocument/2006/math" xmlns:v="urn:schemas-microsoft-com:vml" xmlns:wp14="http://schemas.microsoft.com/office/word/2010/wordprocessingDrawing" xmlns:wp="http://schemas.openxmlformats.org/drawingml/2006/wordprocessingDrawing" xmlns:w10="urn:schemas-microsoft-com:office:word" xmlns:w="http://schemas.openxmlformats.org/wordprocessingml/2006/main" xmlns:w14="http://schemas.microsoft.com/office/word/2010/wordml" xmlns:w15="http://schemas.microsoft.com/office/word/2012/wordml" xmlns:w16cex="http://schemas.microsoft.com/office/word/2018/wordml/cex" xmlns:w16cid="http://schemas.microsoft.com/office/word/2016/wordml/cid" xmlns:w16="http://schemas.microsoft.com/office/word/2018/wordml" xmlns:w16sdtdh="http://schemas.microsoft.com/office/word/2020/wordml/sdtdatahash" xmlns:w16se="http://schemas.microsoft.com/office/word/2015/wordml/symex" xmlns:wpg="http://schemas.microsoft.com/office/word/2010/wordprocessingGroup" xmlns:wpi="http://schemas.microsoft.com/office/word/2010/wordprocessingInk" xmlns:wne="http://schemas.microsoft.com/office/word/2006/wordml" xmlns:wps="http://schemas.microsoft.com/office/word/2010/wordprocessingShape" mc:Ignorable="w14 w15 w16se w16cid w16 w16cex w16sdtdh wp14">
   <w:abstractNum w:abstractNumId="0" w15:restartNumberingAfterBreak="0">
     <w:nsid w:val="29857D64"/>
     <w:multiLevelType w:val="multilevel"/>
@@ -3818,7 +3802,7 @@
 </file>
 
 <file path=word/styles.xml><?xml version="1.0" encoding="utf-8"?>
-<w:styles xmlns:mc="http://schemas.openxmlformats.org/markup-compatibility/2006" xmlns:r="http://schemas.openxmlformats.org/officeDocument/2006/relationships" xmlns:w="http://schemas.openxmlformats.org/wordprocessingml/2006/main" xmlns:w14="http://schemas.microsoft.com/office/word/2010/wordml" xmlns:w15="http://schemas.microsoft.com/office/word/2012/wordml" xmlns:w16cex="http://schemas.microsoft.com/office/word/2018/wordml/cex" xmlns:w16cid="http://schemas.microsoft.com/office/word/2016/wordml/cid" xmlns:w16="http://schemas.microsoft.com/office/word/2018/wordml" xmlns:w16du="http://schemas.microsoft.com/office/word/2023/wordml/word16du" xmlns:w16sdtdh="http://schemas.microsoft.com/office/word/2020/wordml/sdtdatahash" xmlns:w16sdtfl="http://schemas.microsoft.com/office/word/2024/wordml/sdtformatlock" xmlns:w16se="http://schemas.microsoft.com/office/word/2015/wordml/symex" mc:Ignorable="w14 w15 w16se w16cid w16 w16cex w16sdtdh w16sdtfl w16du">
+<w:styles xmlns:mc="http://schemas.openxmlformats.org/markup-compatibility/2006" xmlns:r="http://schemas.openxmlformats.org/officeDocument/2006/relationships" xmlns:w="http://schemas.openxmlformats.org/wordprocessingml/2006/main" xmlns:w14="http://schemas.microsoft.com/office/word/2010/wordml" xmlns:w15="http://schemas.microsoft.com/office/word/2012/wordml" xmlns:w16cex="http://schemas.microsoft.com/office/word/2018/wordml/cex" xmlns:w16cid="http://schemas.microsoft.com/office/word/2016/wordml/cid" xmlns:w16="http://schemas.microsoft.com/office/word/2018/wordml" xmlns:w16sdtdh="http://schemas.microsoft.com/office/word/2020/wordml/sdtdatahash" xmlns:w16se="http://schemas.microsoft.com/office/word/2015/wordml/symex" mc:Ignorable="w14 w15 w16se w16cid w16 w16cex w16sdtdh">
   <w:docDefaults>
     <w:rPrDefault>
       <w:rPr>
@@ -4420,6 +4404,7 @@
   <w:style w:type="character" w:default="1" w:styleId="DefaultParagraphFont">
     <w:name w:val="Default Paragraph Font"/>
     <w:uiPriority w:val="1"/>
+    <w:semiHidden/>
     <w:unhideWhenUsed/>
   </w:style>
   <w:style w:type="table" w:default="1" w:styleId="TableNormal">

</xml_diff>